<commit_message>
Rudra Ghanam and Jatai final loaded
</commit_message>
<xml_diff>
--- a/rudra-ghana/Rudra Jatai Tamil Corrections.docx
+++ b/rudra-ghana/Rudra Jatai Tamil Corrections.docx
@@ -27,27 +27,7 @@
           <w:szCs w:val="32"/>
           <w:u w:val="single"/>
         </w:rPr>
-        <w:t xml:space="preserve">Rudra </w:t>
-      </w:r>
-      <w:r>
-        <w:rPr>
-          <w:b/>
-          <w:bCs/>
-          <w:sz w:val="32"/>
-          <w:szCs w:val="32"/>
-          <w:u w:val="single"/>
-        </w:rPr>
-        <w:t>Jatai</w:t>
-      </w:r>
-      <w:r>
-        <w:rPr>
-          <w:b/>
-          <w:bCs/>
-          <w:sz w:val="32"/>
-          <w:szCs w:val="32"/>
-          <w:u w:val="single"/>
-        </w:rPr>
-        <w:t xml:space="preserve"> – Tamil </w:t>
+        <w:t xml:space="preserve">Rudra Jatai – Tamil </w:t>
       </w:r>
       <w:r>
         <w:rPr>
@@ -2179,6 +2159,7 @@
                 <w:lang w:bidi="ta-IN"/>
               </w:rPr>
             </w:pPr>
+            <w:proofErr w:type="spellStart"/>
             <w:r>
               <w:rPr>
                 <w:rFonts w:cs="Arial"/>
@@ -2188,7 +2169,19 @@
                 <w:szCs w:val="28"/>
                 <w:lang w:bidi="ta-IN"/>
               </w:rPr>
-              <w:t>Anuvaakam 2</w:t>
+              <w:t>Anuvaakam</w:t>
+            </w:r>
+            <w:proofErr w:type="spellEnd"/>
+            <w:r>
+              <w:rPr>
+                <w:rFonts w:cs="Arial"/>
+                <w:b/>
+                <w:bCs/>
+                <w:sz w:val="28"/>
+                <w:szCs w:val="28"/>
+                <w:lang w:bidi="ta-IN"/>
+              </w:rPr>
+              <w:t xml:space="preserve"> 2</w:t>
             </w:r>
           </w:p>
           <w:p>
@@ -2790,7 +2783,27 @@
                 <w:szCs w:val="28"/>
                 <w:lang w:bidi="ta-IN"/>
               </w:rPr>
-              <w:t>Deletion of avagraha symbol in 6 instances</w:t>
+              <w:t xml:space="preserve">Deletion of </w:t>
+            </w:r>
+            <w:proofErr w:type="spellStart"/>
+            <w:r>
+              <w:rPr>
+                <w:rFonts w:cs="Arial"/>
+                <w:sz w:val="28"/>
+                <w:szCs w:val="28"/>
+                <w:lang w:bidi="ta-IN"/>
+              </w:rPr>
+              <w:t>avagraha</w:t>
+            </w:r>
+            <w:proofErr w:type="spellEnd"/>
+            <w:r>
+              <w:rPr>
+                <w:rFonts w:cs="Arial"/>
+                <w:sz w:val="28"/>
+                <w:szCs w:val="28"/>
+                <w:lang w:bidi="ta-IN"/>
+              </w:rPr>
+              <w:t xml:space="preserve"> symbol in 6 instances</w:t>
             </w:r>
           </w:p>
         </w:tc>
@@ -4813,7 +4826,27 @@
                 <w:szCs w:val="28"/>
                 <w:lang w:bidi="ta-IN"/>
               </w:rPr>
-              <w:t xml:space="preserve"> (deletion of padam)</w:t>
+              <w:t xml:space="preserve"> (deletion of </w:t>
+            </w:r>
+            <w:proofErr w:type="spellStart"/>
+            <w:r>
+              <w:rPr>
+                <w:rFonts w:ascii="Latha" w:hAnsi="Latha" w:cs="Latha"/>
+                <w:sz w:val="28"/>
+                <w:szCs w:val="28"/>
+                <w:lang w:bidi="ta-IN"/>
+              </w:rPr>
+              <w:t>padam</w:t>
+            </w:r>
+            <w:proofErr w:type="spellEnd"/>
+            <w:r>
+              <w:rPr>
+                <w:rFonts w:ascii="Latha" w:hAnsi="Latha" w:cs="Latha"/>
+                <w:sz w:val="28"/>
+                <w:szCs w:val="28"/>
+                <w:lang w:bidi="ta-IN"/>
+              </w:rPr>
+              <w:t>)</w:t>
             </w:r>
           </w:p>
         </w:tc>
@@ -5750,7 +5783,6 @@
                 <w:rFonts w:ascii="Latha" w:hAnsi="Latha" w:cs="Latha"/>
                 <w:sz w:val="28"/>
                 <w:szCs w:val="28"/>
-                <w:cs/>
                 <w:lang w:bidi="ta-IN"/>
               </w:rPr>
             </w:pPr>
@@ -5898,8 +5930,39 @@
                 <w:szCs w:val="28"/>
                 <w:lang w:bidi="ta-IN"/>
               </w:rPr>
-              <w:t xml:space="preserve"> (visargam left out)</w:t>
-            </w:r>
+              <w:t xml:space="preserve"> (</w:t>
+            </w:r>
+            <w:proofErr w:type="spellStart"/>
+            <w:r>
+              <w:rPr>
+                <w:rFonts w:ascii="Latha" w:hAnsi="Latha" w:cs="Latha"/>
+                <w:sz w:val="28"/>
+                <w:szCs w:val="28"/>
+                <w:lang w:bidi="ta-IN"/>
+              </w:rPr>
+              <w:t>visargam</w:t>
+            </w:r>
+            <w:proofErr w:type="spellEnd"/>
+            <w:r>
+              <w:rPr>
+                <w:rFonts w:ascii="Latha" w:hAnsi="Latha" w:cs="Latha"/>
+                <w:sz w:val="28"/>
+                <w:szCs w:val="28"/>
+                <w:lang w:bidi="ta-IN"/>
+              </w:rPr>
+              <w:t xml:space="preserve"> left out)</w:t>
+            </w:r>
+          </w:p>
+          <w:p>
+            <w:pPr>
+              <w:rPr>
+                <w:rFonts w:ascii="Latha" w:hAnsi="Latha" w:cs="Latha"/>
+                <w:sz w:val="28"/>
+                <w:szCs w:val="28"/>
+                <w:cs/>
+                <w:lang w:bidi="ta-IN"/>
+              </w:rPr>
+            </w:pPr>
           </w:p>
         </w:tc>
       </w:tr>
@@ -5924,6 +5987,7 @@
                 <w:sz w:val="28"/>
                 <w:szCs w:val="28"/>
               </w:rPr>
+              <w:lastRenderedPageBreak/>
               <w:t xml:space="preserve">Section 3 </w:t>
             </w:r>
           </w:p>
@@ -5941,7 +6005,6 @@
                 <w:sz w:val="28"/>
                 <w:szCs w:val="28"/>
               </w:rPr>
-              <w:lastRenderedPageBreak/>
               <w:t>Padam Titles 31,32,33</w:t>
             </w:r>
             <w:r>
@@ -5975,7 +6038,6 @@
                 <w:cs/>
                 <w:lang w:bidi="ta-IN"/>
               </w:rPr>
-              <w:lastRenderedPageBreak/>
               <w:t>நி</w:t>
             </w:r>
             <w:r>
@@ -6180,7 +6242,27 @@
                 <w:szCs w:val="28"/>
                 <w:lang w:bidi="ta-IN"/>
               </w:rPr>
-              <w:t xml:space="preserve"> is udAttam)</w:t>
+              <w:t xml:space="preserve"> is </w:t>
+            </w:r>
+            <w:proofErr w:type="spellStart"/>
+            <w:r>
+              <w:rPr>
+                <w:rFonts w:ascii="Latha" w:hAnsi="Latha" w:cs="Latha"/>
+                <w:sz w:val="28"/>
+                <w:szCs w:val="28"/>
+                <w:lang w:bidi="ta-IN"/>
+              </w:rPr>
+              <w:t>udAttam</w:t>
+            </w:r>
+            <w:proofErr w:type="spellEnd"/>
+            <w:r>
+              <w:rPr>
+                <w:rFonts w:ascii="Latha" w:hAnsi="Latha" w:cs="Latha"/>
+                <w:sz w:val="28"/>
+                <w:szCs w:val="28"/>
+                <w:lang w:bidi="ta-IN"/>
+              </w:rPr>
+              <w:t>)</w:t>
             </w:r>
           </w:p>
         </w:tc>
@@ -7882,7 +7964,27 @@
                 <w:szCs w:val="28"/>
                 <w:lang w:bidi="ta-IN"/>
               </w:rPr>
-              <w:t xml:space="preserve"> (udAttam for </w:t>
+              <w:t xml:space="preserve"> (</w:t>
+            </w:r>
+            <w:proofErr w:type="spellStart"/>
+            <w:r>
+              <w:rPr>
+                <w:rFonts w:ascii="Latha" w:hAnsi="Latha" w:cs="Latha"/>
+                <w:sz w:val="28"/>
+                <w:szCs w:val="28"/>
+                <w:lang w:bidi="ta-IN"/>
+              </w:rPr>
+              <w:t>udAttam</w:t>
+            </w:r>
+            <w:proofErr w:type="spellEnd"/>
+            <w:r>
+              <w:rPr>
+                <w:rFonts w:ascii="Latha" w:hAnsi="Latha" w:cs="Latha"/>
+                <w:sz w:val="28"/>
+                <w:szCs w:val="28"/>
+                <w:lang w:bidi="ta-IN"/>
+              </w:rPr>
+              <w:t xml:space="preserve"> for </w:t>
             </w:r>
             <w:r>
               <w:rPr>
@@ -8637,7 +8739,27 @@
                 <w:lang w:bidi="ta-IN"/>
               </w:rPr>
               <w:lastRenderedPageBreak/>
-              <w:t>This was not elongated in previous versions and corrected to dheergam.</w:t>
+              <w:t xml:space="preserve">This was not elongated in previous versions and corrected to </w:t>
+            </w:r>
+            <w:proofErr w:type="spellStart"/>
+            <w:r>
+              <w:rPr>
+                <w:rFonts w:cs="Arial"/>
+                <w:sz w:val="28"/>
+                <w:szCs w:val="28"/>
+                <w:lang w:bidi="ta-IN"/>
+              </w:rPr>
+              <w:t>dheergam</w:t>
+            </w:r>
+            <w:proofErr w:type="spellEnd"/>
+            <w:r>
+              <w:rPr>
+                <w:rFonts w:cs="Arial"/>
+                <w:sz w:val="28"/>
+                <w:szCs w:val="28"/>
+                <w:lang w:bidi="ta-IN"/>
+              </w:rPr>
+              <w:t>.</w:t>
             </w:r>
           </w:p>
         </w:tc>
@@ -8851,7 +8973,47 @@
                 <w:lang w:bidi="ta-IN"/>
               </w:rPr>
               <w:lastRenderedPageBreak/>
-              <w:t xml:space="preserve">In reverse order with ‘no’ it will not elongate in vikruti padam, </w:t>
+              <w:t xml:space="preserve">In reverse order with ‘no’ it will not elongate in </w:t>
+            </w:r>
+            <w:proofErr w:type="spellStart"/>
+            <w:r>
+              <w:rPr>
+                <w:rFonts w:cs="Arial"/>
+                <w:sz w:val="28"/>
+                <w:szCs w:val="28"/>
+                <w:lang w:bidi="ta-IN"/>
+              </w:rPr>
+              <w:t>vikruti</w:t>
+            </w:r>
+            <w:proofErr w:type="spellEnd"/>
+            <w:r>
+              <w:rPr>
+                <w:rFonts w:cs="Arial"/>
+                <w:sz w:val="28"/>
+                <w:szCs w:val="28"/>
+                <w:lang w:bidi="ta-IN"/>
+              </w:rPr>
+              <w:t xml:space="preserve"> </w:t>
+            </w:r>
+            <w:proofErr w:type="spellStart"/>
+            <w:r>
+              <w:rPr>
+                <w:rFonts w:cs="Arial"/>
+                <w:sz w:val="28"/>
+                <w:szCs w:val="28"/>
+                <w:lang w:bidi="ta-IN"/>
+              </w:rPr>
+              <w:t>padam</w:t>
+            </w:r>
+            <w:proofErr w:type="spellEnd"/>
+            <w:r>
+              <w:rPr>
+                <w:rFonts w:cs="Arial"/>
+                <w:sz w:val="28"/>
+                <w:szCs w:val="28"/>
+                <w:lang w:bidi="ta-IN"/>
+              </w:rPr>
+              <w:t xml:space="preserve">, </w:t>
             </w:r>
           </w:p>
         </w:tc>
@@ -11707,7 +11869,27 @@
                 <w:szCs w:val="28"/>
                 <w:lang w:bidi="ta-IN"/>
               </w:rPr>
-              <w:t xml:space="preserve"> udAttam only</w:t>
+              <w:t xml:space="preserve"> </w:t>
+            </w:r>
+            <w:proofErr w:type="spellStart"/>
+            <w:r>
+              <w:rPr>
+                <w:rFonts w:ascii="Latha" w:hAnsi="Latha" w:cs="Latha"/>
+                <w:sz w:val="28"/>
+                <w:szCs w:val="28"/>
+                <w:lang w:bidi="ta-IN"/>
+              </w:rPr>
+              <w:t>udAttam</w:t>
+            </w:r>
+            <w:proofErr w:type="spellEnd"/>
+            <w:r>
+              <w:rPr>
+                <w:rFonts w:ascii="Latha" w:hAnsi="Latha" w:cs="Latha"/>
+                <w:sz w:val="28"/>
+                <w:szCs w:val="28"/>
+                <w:lang w:bidi="ta-IN"/>
+              </w:rPr>
+              <w:t xml:space="preserve"> only</w:t>
             </w:r>
           </w:p>
         </w:tc>

</xml_diff>